<commit_message>
Phase-1, Updated model and class structure, add Junit test for CustomerFileDao, FINAL VERSON:PHASE-1
</commit_message>
<xml_diff>
--- a/EnergyManagementSystem/REPORT.docx
+++ b/EnergyManagementSystem/REPORT.docx
@@ -26,6 +26,609 @@
     <w:p>
       <w:pPr>
         <w:rPr>
+          <w:b/>
+          <w:bCs/>
+          <w:sz w:val="28"/>
+          <w:szCs w:val="32"/>
+          <w:lang w:val="en-US"/>
+        </w:rPr>
+      </w:pPr>
+    </w:p>
+    <w:p>
+      <w:pPr>
+        <w:rPr>
+          <w:b/>
+          <w:bCs/>
+          <w:sz w:val="28"/>
+          <w:szCs w:val="32"/>
+          <w:lang w:val="en-US"/>
+        </w:rPr>
+      </w:pPr>
+      <w:r>
+        <w:rPr>
+          <w:b/>
+          <w:bCs/>
+          <w:sz w:val="28"/>
+          <w:szCs w:val="32"/>
+          <w:lang w:val="en-US"/>
+        </w:rPr>
+        <w:t>Implementation Table</w:t>
+      </w:r>
+    </w:p>
+    <w:tbl>
+      <w:tblPr>
+        <w:tblStyle w:val="TableGrid"/>
+        <w:tblW w:w="0" w:type="auto"/>
+        <w:tblLook w:val="04A0" w:firstRow="1" w:lastRow="0" w:firstColumn="1" w:lastColumn="0" w:noHBand="0" w:noVBand="1"/>
+      </w:tblPr>
+      <w:tblGrid>
+        <w:gridCol w:w="520"/>
+        <w:gridCol w:w="6702"/>
+        <w:gridCol w:w="1350"/>
+        <w:gridCol w:w="1884"/>
+      </w:tblGrid>
+      <w:tr>
+        <w:tc>
+          <w:tcPr>
+            <w:tcW w:w="421" w:type="dxa"/>
+          </w:tcPr>
+          <w:p>
+            <w:pPr>
+              <w:rPr>
+                <w:lang w:val="en-US"/>
+              </w:rPr>
+            </w:pPr>
+            <w:r>
+              <w:rPr>
+                <w:lang w:val="en-US"/>
+              </w:rPr>
+              <w:t>SL.</w:t>
+            </w:r>
+          </w:p>
+        </w:tc>
+        <w:tc>
+          <w:tcPr>
+            <w:tcW w:w="6789" w:type="dxa"/>
+          </w:tcPr>
+          <w:p>
+            <w:pPr>
+              <w:rPr>
+                <w:sz w:val="28"/>
+                <w:szCs w:val="32"/>
+                <w:lang w:val="en-US"/>
+              </w:rPr>
+            </w:pPr>
+            <w:r>
+              <w:t>Feature</w:t>
+            </w:r>
+            <w:r>
+              <w:rPr>
+                <w:lang w:val="en-US"/>
+              </w:rPr>
+              <w:t xml:space="preserve"> </w:t>
+            </w:r>
+            <w:r>
+              <w:t>Implemented</w:t>
+            </w:r>
+          </w:p>
+        </w:tc>
+        <w:tc>
+          <w:tcPr>
+            <w:tcW w:w="1351" w:type="dxa"/>
+          </w:tcPr>
+          <w:p>
+            <w:pPr>
+              <w:rPr>
+                <w:sz w:val="28"/>
+                <w:szCs w:val="32"/>
+                <w:lang w:val="en-US"/>
+              </w:rPr>
+            </w:pPr>
+            <w:r>
+              <w:t>Partial/Full</w:t>
+            </w:r>
+          </w:p>
+        </w:tc>
+        <w:tc>
+          <w:tcPr>
+            <w:tcW w:w="1895" w:type="dxa"/>
+          </w:tcPr>
+          <w:p>
+            <w:pPr>
+              <w:rPr>
+                <w:sz w:val="28"/>
+                <w:szCs w:val="32"/>
+                <w:lang w:val="en-US"/>
+              </w:rPr>
+            </w:pPr>
+            <w:r>
+              <w:t>Any comments</w:t>
+            </w:r>
+          </w:p>
+        </w:tc>
+      </w:tr>
+      <w:tr>
+        <w:tc>
+          <w:tcPr>
+            <w:tcW w:w="421" w:type="dxa"/>
+          </w:tcPr>
+          <w:p>
+            <w:pPr>
+              <w:rPr>
+                <w:lang w:val="en-US"/>
+              </w:rPr>
+            </w:pPr>
+            <w:r>
+              <w:rPr>
+                <w:lang w:val="en-US"/>
+              </w:rPr>
+              <w:t>01.</w:t>
+            </w:r>
+          </w:p>
+        </w:tc>
+        <w:tc>
+          <w:tcPr>
+            <w:tcW w:w="6789" w:type="dxa"/>
+          </w:tcPr>
+          <w:p>
+            <w:r>
+              <w:t>Record details of a new customer (name, phone number, current address, energy tariff, meter type, etc.)</w:t>
+            </w:r>
+          </w:p>
+        </w:tc>
+        <w:tc>
+          <w:tcPr>
+            <w:tcW w:w="1351" w:type="dxa"/>
+          </w:tcPr>
+          <w:p/>
+        </w:tc>
+        <w:tc>
+          <w:tcPr>
+            <w:tcW w:w="1895" w:type="dxa"/>
+          </w:tcPr>
+          <w:p/>
+        </w:tc>
+      </w:tr>
+      <w:tr>
+        <w:tc>
+          <w:tcPr>
+            <w:tcW w:w="421" w:type="dxa"/>
+          </w:tcPr>
+          <w:p>
+            <w:pPr>
+              <w:rPr>
+                <w:lang w:val="en-US"/>
+              </w:rPr>
+            </w:pPr>
+            <w:r>
+              <w:rPr>
+                <w:lang w:val="en-US"/>
+              </w:rPr>
+              <w:t>02.</w:t>
+            </w:r>
+          </w:p>
+        </w:tc>
+        <w:tc>
+          <w:tcPr>
+            <w:tcW w:w="6789" w:type="dxa"/>
+          </w:tcPr>
+          <w:p>
+            <w:r>
+              <w:t>Display energy usage dashboard of a particular customer (e.g., meter readings, account summary (payments, bills, tariff details and so on)</w:t>
+            </w:r>
+          </w:p>
+        </w:tc>
+        <w:tc>
+          <w:tcPr>
+            <w:tcW w:w="1351" w:type="dxa"/>
+          </w:tcPr>
+          <w:p/>
+        </w:tc>
+        <w:tc>
+          <w:tcPr>
+            <w:tcW w:w="1895" w:type="dxa"/>
+          </w:tcPr>
+          <w:p/>
+        </w:tc>
+      </w:tr>
+      <w:tr>
+        <w:tc>
+          <w:tcPr>
+            <w:tcW w:w="421" w:type="dxa"/>
+          </w:tcPr>
+          <w:p>
+            <w:pPr>
+              <w:rPr>
+                <w:lang w:val="en-US"/>
+              </w:rPr>
+            </w:pPr>
+            <w:r>
+              <w:rPr>
+                <w:lang w:val="en-US"/>
+              </w:rPr>
+              <w:t>03.</w:t>
+            </w:r>
+          </w:p>
+        </w:tc>
+        <w:tc>
+          <w:tcPr>
+            <w:tcW w:w="6789" w:type="dxa"/>
+          </w:tcPr>
+          <w:p>
+            <w:r>
+              <w:t>Create a monthly invoice/bill for each customer. The bill should also show detailed calculations of energy charges (i.e., conversion of meter readings to charges)</w:t>
+            </w:r>
+          </w:p>
+        </w:tc>
+        <w:tc>
+          <w:tcPr>
+            <w:tcW w:w="1351" w:type="dxa"/>
+          </w:tcPr>
+          <w:p/>
+        </w:tc>
+        <w:tc>
+          <w:tcPr>
+            <w:tcW w:w="1895" w:type="dxa"/>
+          </w:tcPr>
+          <w:p/>
+        </w:tc>
+      </w:tr>
+      <w:tr>
+        <w:tc>
+          <w:tcPr>
+            <w:tcW w:w="421" w:type="dxa"/>
+          </w:tcPr>
+          <w:p>
+            <w:pPr>
+              <w:rPr>
+                <w:lang w:val="en-US"/>
+              </w:rPr>
+            </w:pPr>
+            <w:r>
+              <w:rPr>
+                <w:lang w:val="en-US"/>
+              </w:rPr>
+              <w:t>04.</w:t>
+            </w:r>
+          </w:p>
+        </w:tc>
+        <w:tc>
+          <w:tcPr>
+            <w:tcW w:w="6789" w:type="dxa"/>
+          </w:tcPr>
+          <w:p>
+            <w:r>
+              <w:t>Record a payment for each customer (i.e., paid/unpaid)</w:t>
+            </w:r>
+          </w:p>
+        </w:tc>
+        <w:tc>
+          <w:tcPr>
+            <w:tcW w:w="1351" w:type="dxa"/>
+          </w:tcPr>
+          <w:p/>
+        </w:tc>
+        <w:tc>
+          <w:tcPr>
+            <w:tcW w:w="1895" w:type="dxa"/>
+          </w:tcPr>
+          <w:p/>
+        </w:tc>
+      </w:tr>
+      <w:tr>
+        <w:tc>
+          <w:tcPr>
+            <w:tcW w:w="421" w:type="dxa"/>
+          </w:tcPr>
+          <w:p>
+            <w:pPr>
+              <w:rPr>
+                <w:lang w:val="en-US"/>
+              </w:rPr>
+            </w:pPr>
+            <w:r>
+              <w:rPr>
+                <w:lang w:val="en-US"/>
+              </w:rPr>
+              <w:t>05.</w:t>
+            </w:r>
+          </w:p>
+        </w:tc>
+        <w:tc>
+          <w:tcPr>
+            <w:tcW w:w="6789" w:type="dxa"/>
+          </w:tcPr>
+          <w:p>
+            <w:r>
+              <w:t>Permanent storage of data and CRUD [Create, Read, Update and Delete] (object serialisation)</w:t>
+            </w:r>
+          </w:p>
+        </w:tc>
+        <w:tc>
+          <w:tcPr>
+            <w:tcW w:w="1351" w:type="dxa"/>
+          </w:tcPr>
+          <w:p>
+            <w:pPr>
+              <w:rPr>
+                <w:lang w:val="en-US"/>
+              </w:rPr>
+            </w:pPr>
+            <w:proofErr w:type="spellStart"/>
+            <w:r>
+              <w:rPr>
+                <w:lang w:val="en-US"/>
+              </w:rPr>
+              <w:t>ongoging</w:t>
+            </w:r>
+            <w:proofErr w:type="spellEnd"/>
+          </w:p>
+        </w:tc>
+        <w:tc>
+          <w:tcPr>
+            <w:tcW w:w="1895" w:type="dxa"/>
+          </w:tcPr>
+          <w:p/>
+        </w:tc>
+      </w:tr>
+      <w:tr>
+        <w:tc>
+          <w:tcPr>
+            <w:tcW w:w="421" w:type="dxa"/>
+          </w:tcPr>
+          <w:p>
+            <w:pPr>
+              <w:rPr>
+                <w:lang w:val="en-US"/>
+              </w:rPr>
+            </w:pPr>
+            <w:r>
+              <w:rPr>
+                <w:lang w:val="en-US"/>
+              </w:rPr>
+              <w:t>06.</w:t>
+            </w:r>
+          </w:p>
+        </w:tc>
+        <w:tc>
+          <w:tcPr>
+            <w:tcW w:w="6789" w:type="dxa"/>
+          </w:tcPr>
+          <w:p>
+            <w:r>
+              <w:t>Input/Read energy meter readings from a file (object serialisation or text/csv files).</w:t>
+            </w:r>
+          </w:p>
+        </w:tc>
+        <w:tc>
+          <w:tcPr>
+            <w:tcW w:w="1351" w:type="dxa"/>
+          </w:tcPr>
+          <w:p/>
+        </w:tc>
+        <w:tc>
+          <w:tcPr>
+            <w:tcW w:w="1895" w:type="dxa"/>
+          </w:tcPr>
+          <w:p/>
+        </w:tc>
+      </w:tr>
+      <w:tr>
+        <w:tc>
+          <w:tcPr>
+            <w:tcW w:w="421" w:type="dxa"/>
+          </w:tcPr>
+          <w:p>
+            <w:pPr>
+              <w:rPr>
+                <w:lang w:val="en-US"/>
+              </w:rPr>
+            </w:pPr>
+            <w:r>
+              <w:rPr>
+                <w:lang w:val="en-US"/>
+              </w:rPr>
+              <w:t>07.</w:t>
+            </w:r>
+          </w:p>
+        </w:tc>
+        <w:tc>
+          <w:tcPr>
+            <w:tcW w:w="6789" w:type="dxa"/>
+          </w:tcPr>
+          <w:p>
+            <w:r>
+              <w:t>Search for a customer by account number or name</w:t>
+            </w:r>
+          </w:p>
+        </w:tc>
+        <w:tc>
+          <w:tcPr>
+            <w:tcW w:w="1351" w:type="dxa"/>
+          </w:tcPr>
+          <w:p/>
+        </w:tc>
+        <w:tc>
+          <w:tcPr>
+            <w:tcW w:w="1895" w:type="dxa"/>
+          </w:tcPr>
+          <w:p/>
+        </w:tc>
+      </w:tr>
+      <w:tr>
+        <w:tc>
+          <w:tcPr>
+            <w:tcW w:w="421" w:type="dxa"/>
+          </w:tcPr>
+          <w:p>
+            <w:pPr>
+              <w:rPr>
+                <w:lang w:val="en-US"/>
+              </w:rPr>
+            </w:pPr>
+            <w:r>
+              <w:rPr>
+                <w:lang w:val="en-US"/>
+              </w:rPr>
+              <w:t>08.</w:t>
+            </w:r>
+          </w:p>
+        </w:tc>
+        <w:tc>
+          <w:tcPr>
+            <w:tcW w:w="6789" w:type="dxa"/>
+          </w:tcPr>
+          <w:p>
+            <w:r>
+              <w:t>Input/update tariff information (i.e., add/modify new/existing tariff offered)</w:t>
+            </w:r>
+          </w:p>
+        </w:tc>
+        <w:tc>
+          <w:tcPr>
+            <w:tcW w:w="1351" w:type="dxa"/>
+          </w:tcPr>
+          <w:p/>
+        </w:tc>
+        <w:tc>
+          <w:tcPr>
+            <w:tcW w:w="1895" w:type="dxa"/>
+          </w:tcPr>
+          <w:p/>
+        </w:tc>
+      </w:tr>
+      <w:tr>
+        <w:tc>
+          <w:tcPr>
+            <w:tcW w:w="421" w:type="dxa"/>
+          </w:tcPr>
+          <w:p>
+            <w:pPr>
+              <w:rPr>
+                <w:lang w:val="en-US"/>
+              </w:rPr>
+            </w:pPr>
+            <w:r>
+              <w:rPr>
+                <w:lang w:val="en-US"/>
+              </w:rPr>
+              <w:t>09.</w:t>
+            </w:r>
+          </w:p>
+        </w:tc>
+        <w:tc>
+          <w:tcPr>
+            <w:tcW w:w="6789" w:type="dxa"/>
+          </w:tcPr>
+          <w:p>
+            <w:r>
+              <w:t>Display annual energy usage chart and predicted monthly usage</w:t>
+            </w:r>
+          </w:p>
+        </w:tc>
+        <w:tc>
+          <w:tcPr>
+            <w:tcW w:w="1351" w:type="dxa"/>
+          </w:tcPr>
+          <w:p/>
+        </w:tc>
+        <w:tc>
+          <w:tcPr>
+            <w:tcW w:w="1895" w:type="dxa"/>
+          </w:tcPr>
+          <w:p/>
+        </w:tc>
+      </w:tr>
+      <w:tr>
+        <w:tc>
+          <w:tcPr>
+            <w:tcW w:w="421" w:type="dxa"/>
+          </w:tcPr>
+          <w:p>
+            <w:pPr>
+              <w:rPr>
+                <w:lang w:val="en-US"/>
+              </w:rPr>
+            </w:pPr>
+            <w:r>
+              <w:rPr>
+                <w:lang w:val="en-US"/>
+              </w:rPr>
+              <w:t>10.</w:t>
+            </w:r>
+          </w:p>
+        </w:tc>
+        <w:tc>
+          <w:tcPr>
+            <w:tcW w:w="6789" w:type="dxa"/>
+          </w:tcPr>
+          <w:p>
+            <w:r>
+              <w:t>Send an email containing the invoice as an attachment (pdf file) to a customer</w:t>
+            </w:r>
+          </w:p>
+        </w:tc>
+        <w:tc>
+          <w:tcPr>
+            <w:tcW w:w="1351" w:type="dxa"/>
+          </w:tcPr>
+          <w:p/>
+        </w:tc>
+        <w:tc>
+          <w:tcPr>
+            <w:tcW w:w="1895" w:type="dxa"/>
+          </w:tcPr>
+          <w:p/>
+        </w:tc>
+      </w:tr>
+      <w:tr>
+        <w:tc>
+          <w:tcPr>
+            <w:tcW w:w="421" w:type="dxa"/>
+          </w:tcPr>
+          <w:p>
+            <w:pPr>
+              <w:rPr>
+                <w:lang w:val="en-US"/>
+              </w:rPr>
+            </w:pPr>
+            <w:r>
+              <w:rPr>
+                <w:lang w:val="en-US"/>
+              </w:rPr>
+              <w:t>11.</w:t>
+            </w:r>
+          </w:p>
+        </w:tc>
+        <w:tc>
+          <w:tcPr>
+            <w:tcW w:w="6789" w:type="dxa"/>
+          </w:tcPr>
+          <w:p>
+            <w:r>
+              <w:t>Login feature for the system</w:t>
+            </w:r>
+          </w:p>
+        </w:tc>
+        <w:tc>
+          <w:tcPr>
+            <w:tcW w:w="1351" w:type="dxa"/>
+          </w:tcPr>
+          <w:p/>
+        </w:tc>
+        <w:tc>
+          <w:tcPr>
+            <w:tcW w:w="1895" w:type="dxa"/>
+          </w:tcPr>
+          <w:p/>
+        </w:tc>
+      </w:tr>
+    </w:tbl>
+    <w:p>
+      <w:pPr>
+        <w:rPr>
+          <w:sz w:val="28"/>
+          <w:szCs w:val="32"/>
           <w:lang w:val="en-US"/>
         </w:rPr>
       </w:pPr>
@@ -36,8 +639,29 @@
           <w:lang w:val="en-US"/>
         </w:rPr>
       </w:pPr>
+    </w:p>
+    <w:p>
+      <w:pPr>
+        <w:rPr>
+          <w:b/>
+          <w:bCs/>
+          <w:lang w:val="en-US"/>
+        </w:rPr>
+      </w:pPr>
       <w:r>
         <w:rPr>
+          <w:b/>
+          <w:bCs/>
+          <w:sz w:val="28"/>
+          <w:szCs w:val="32"/>
+          <w:lang w:val="en-US"/>
+        </w:rPr>
+        <w:t xml:space="preserve">Implementation </w:t>
+      </w:r>
+      <w:r>
+        <w:rPr>
+          <w:b/>
+          <w:bCs/>
           <w:lang w:val="en-US"/>
         </w:rPr>
         <w:t>PHASE-1</w:t>
@@ -72,7 +696,7 @@
     </w:p>
     <w:sectPr>
       <w:pgSz w:w="11906" w:h="16838"/>
-      <w:pgMar w:top="1440" w:right="1440" w:bottom="1440" w:left="1440" w:header="708" w:footer="708" w:gutter="0"/>
+      <w:pgMar w:top="720" w:right="720" w:bottom="720" w:left="720" w:header="708" w:footer="708" w:gutter="0"/>
       <w:cols w:space="708"/>
       <w:docGrid w:linePitch="360"/>
     </w:sectPr>
@@ -505,6 +1129,22 @@
     <w:semiHidden/>
     <w:unhideWhenUsed/>
   </w:style>
+  <w:style w:type="table" w:styleId="TableGrid">
+    <w:name w:val="Table Grid"/>
+    <w:basedOn w:val="TableNormal"/>
+    <w:uiPriority w:val="39"/>
+    <w:rsid w:val="008722A6"/>
+    <w:tblPr>
+      <w:tblBorders>
+        <w:top w:val="single" w:sz="4" w:space="0" w:color="auto"/>
+        <w:left w:val="single" w:sz="4" w:space="0" w:color="auto"/>
+        <w:bottom w:val="single" w:sz="4" w:space="0" w:color="auto"/>
+        <w:right w:val="single" w:sz="4" w:space="0" w:color="auto"/>
+        <w:insideH w:val="single" w:sz="4" w:space="0" w:color="auto"/>
+        <w:insideV w:val="single" w:sz="4" w:space="0" w:color="auto"/>
+      </w:tblBorders>
+    </w:tblPr>
+  </w:style>
 </w:styles>
 </file>
 

</xml_diff>

<commit_message>
Phase3: Start wokring on Meter Gas & Eleccticity
</commit_message>
<xml_diff>
--- a/EnergyManagementSystem/REPORT.docx
+++ b/EnergyManagementSystem/REPORT.docx
@@ -276,6 +276,9 @@
           </w:tcPr>
           <w:p>
             <w:r>
+              <w:rPr>
+                <w:color w:val="833C0B" w:themeColor="accent2" w:themeShade="80"/>
+              </w:rPr>
               <w:t>Create a monthly invoice/bill for each customer. The bill should also show detailed calculations of energy charges (i.e., conversion of meter readings to charges)</w:t>
             </w:r>
           </w:p>
@@ -317,7 +320,15 @@
             <w:tcW w:w="6789" w:type="dxa"/>
           </w:tcPr>
           <w:p>
+            <w:pPr>
+              <w:rPr>
+                <w:color w:val="833C0B" w:themeColor="accent2" w:themeShade="80"/>
+              </w:rPr>
+            </w:pPr>
             <w:r>
+              <w:rPr>
+                <w:color w:val="833C0B" w:themeColor="accent2" w:themeShade="80"/>
+              </w:rPr>
               <w:t>Record a payment for each customer (i.e., paid/unpaid)</w:t>
             </w:r>
           </w:p>
@@ -359,7 +370,15 @@
             <w:tcW w:w="6789" w:type="dxa"/>
           </w:tcPr>
           <w:p>
+            <w:pPr>
+              <w:rPr>
+                <w:color w:val="833C0B" w:themeColor="accent2" w:themeShade="80"/>
+              </w:rPr>
+            </w:pPr>
             <w:r>
+              <w:rPr>
+                <w:color w:val="833C0B" w:themeColor="accent2" w:themeShade="80"/>
+              </w:rPr>
               <w:t>Permanent storage of data and CRUD [Create, Read, Update and Delete] (object serialisation)</w:t>
             </w:r>
           </w:p>
@@ -2758,7 +2777,21 @@
           <w:szCs w:val="28"/>
           <w:lang w:val="en-US"/>
         </w:rPr>
-        <w:t xml:space="preserve">1) to ant customer. Each time we create </w:t>
+        <w:t>1) to an</w:t>
+      </w:r>
+      <w:r>
+        <w:rPr>
+          <w:szCs w:val="28"/>
+          <w:lang w:val="en-US"/>
+        </w:rPr>
+        <w:t>y</w:t>
+      </w:r>
+      <w:r>
+        <w:rPr>
+          <w:szCs w:val="28"/>
+          <w:lang w:val="en-US"/>
+        </w:rPr>
+        <w:t xml:space="preserve"> customer. Each time we create </w:t>
       </w:r>
       <w:proofErr w:type="spellStart"/>
       <w:proofErr w:type="gramStart"/>
@@ -12519,6 +12552,7 @@
           <w:lang w:eastAsia="en-GB"/>
         </w:rPr>
         <w:br/>
+        <w:t xml:space="preserve">        // test</w:t>
       </w:r>
       <w:r>
         <w:rPr>
@@ -12531,19 +12565,6 @@
           <w:lang w:eastAsia="en-GB"/>
         </w:rPr>
         <w:br/>
-        <w:t xml:space="preserve">        // test</w:t>
-      </w:r>
-      <w:r>
-        <w:rPr>
-          <w:rFonts w:ascii="JetBrains Mono" w:eastAsia="Times New Roman" w:hAnsi="JetBrains Mono" w:cs="JetBrains Mono"/>
-          <w:i/>
-          <w:iCs/>
-          <w:color w:val="8C8C8C"/>
-          <w:sz w:val="20"/>
-          <w:szCs w:val="20"/>
-          <w:lang w:eastAsia="en-GB"/>
-        </w:rPr>
-        <w:br/>
         <w:t xml:space="preserve">        </w:t>
       </w:r>
       <w:r>
@@ -12577,16 +12598,36 @@
         </w:rPr>
         <w:br/>
       </w:r>
-      <w:r>
-        <w:rPr>
-          <w:rFonts w:ascii="JetBrains Mono" w:eastAsia="Times New Roman" w:hAnsi="JetBrains Mono" w:cs="JetBrains Mono"/>
-          <w:color w:val="080808"/>
-          <w:sz w:val="20"/>
-          <w:szCs w:val="20"/>
-          <w:lang w:eastAsia="en-GB"/>
-        </w:rPr>
-        <w:br/>
-      </w:r>
+    </w:p>
+    <w:p>
+      <w:pPr>
+        <w:shd w:val="clear" w:color="auto" w:fill="FFFFFF"/>
+        <w:tabs>
+          <w:tab w:val="left" w:pos="916"/>
+          <w:tab w:val="left" w:pos="1832"/>
+          <w:tab w:val="left" w:pos="2748"/>
+          <w:tab w:val="left" w:pos="3664"/>
+          <w:tab w:val="left" w:pos="4580"/>
+          <w:tab w:val="left" w:pos="5496"/>
+          <w:tab w:val="left" w:pos="6412"/>
+          <w:tab w:val="left" w:pos="7328"/>
+          <w:tab w:val="left" w:pos="8244"/>
+          <w:tab w:val="left" w:pos="9160"/>
+          <w:tab w:val="left" w:pos="10076"/>
+          <w:tab w:val="left" w:pos="10992"/>
+          <w:tab w:val="left" w:pos="11908"/>
+          <w:tab w:val="left" w:pos="12824"/>
+          <w:tab w:val="left" w:pos="13740"/>
+          <w:tab w:val="left" w:pos="14656"/>
+        </w:tabs>
+        <w:rPr>
+          <w:rFonts w:ascii="JetBrains Mono" w:eastAsia="Times New Roman" w:hAnsi="JetBrains Mono" w:cs="JetBrains Mono"/>
+          <w:color w:val="080808"/>
+          <w:sz w:val="20"/>
+          <w:szCs w:val="20"/>
+          <w:lang w:eastAsia="en-GB"/>
+        </w:rPr>
+      </w:pPr>
       <w:r>
         <w:rPr>
           <w:rFonts w:ascii="JetBrains Mono" w:eastAsia="Times New Roman" w:hAnsi="JetBrains Mono" w:cs="JetBrains Mono"/>
@@ -12596,6 +12637,7 @@
           <w:lang w:eastAsia="en-GB"/>
         </w:rPr>
         <w:lastRenderedPageBreak/>
+        <w:br/>
         <w:t xml:space="preserve">    @DisplayName(</w:t>
       </w:r>
       <w:r>
@@ -13961,6 +14003,34 @@
     <w:p>
       <w:pPr>
         <w:rPr>
+          <w:lang w:val="en-US"/>
+        </w:rPr>
+      </w:pPr>
+    </w:p>
+    <w:p>
+      <w:pPr>
+        <w:rPr>
+          <w:lang w:val="en-US"/>
+        </w:rPr>
+      </w:pPr>
+    </w:p>
+    <w:p>
+      <w:pPr>
+        <w:rPr>
+          <w:lang w:val="en-US"/>
+        </w:rPr>
+      </w:pPr>
+    </w:p>
+    <w:p>
+      <w:pPr>
+        <w:rPr>
+          <w:lang w:val="en-US"/>
+        </w:rPr>
+      </w:pPr>
+    </w:p>
+    <w:p>
+      <w:pPr>
+        <w:rPr>
           <w:b/>
           <w:bCs/>
           <w:lang w:val="en-US"/>
@@ -13972,6 +14042,7 @@
           <w:bCs/>
           <w:lang w:val="en-US"/>
         </w:rPr>
+        <w:lastRenderedPageBreak/>
         <w:t xml:space="preserve">Main Application -&gt; Entry point of the application </w:t>
       </w:r>
     </w:p>
@@ -14107,18 +14178,6 @@
           <w:lang w:eastAsia="en-GB"/>
         </w:rPr>
         <w:br/>
-      </w:r>
-      <w:r>
-        <w:rPr>
-          <w:rFonts w:ascii="JetBrains Mono" w:eastAsia="Times New Roman" w:hAnsi="JetBrains Mono" w:cs="JetBrains Mono"/>
-          <w:i/>
-          <w:iCs/>
-          <w:color w:val="8C8C8C"/>
-          <w:sz w:val="20"/>
-          <w:szCs w:val="20"/>
-          <w:lang w:eastAsia="en-GB"/>
-        </w:rPr>
-        <w:lastRenderedPageBreak/>
         <w:t xml:space="preserve">    </w:t>
       </w:r>
       <w:r>
@@ -15930,34 +15989,77 @@
         <w:rPr>
           <w:lang w:val="en-US"/>
         </w:rPr>
-        <w:t xml:space="preserve"> files path </w:t>
-      </w:r>
+        <w:t xml:space="preserve"> files path in the scene </w:t>
+      </w:r>
+      <w:proofErr w:type="spellStart"/>
       <w:r>
         <w:rPr>
           <w:lang w:val="en-US"/>
         </w:rPr>
-        <w:t xml:space="preserve">in the scene </w:t>
-      </w:r>
-      <w:proofErr w:type="spellStart"/>
+        <w:t>hash</w:t>
+      </w:r>
       <w:r>
         <w:rPr>
           <w:lang w:val="en-US"/>
         </w:rPr>
-        <w:t>hash</w:t>
-      </w:r>
+        <w:t>map</w:t>
+      </w:r>
+      <w:proofErr w:type="spellEnd"/>
       <w:r>
         <w:rPr>
           <w:lang w:val="en-US"/>
         </w:rPr>
-        <w:t>map</w:t>
-      </w:r>
-      <w:proofErr w:type="spellEnd"/>
-      <w:r>
+        <w:t>.</w:t>
+      </w:r>
+    </w:p>
+    <w:p>
+      <w:pPr>
         <w:rPr>
           <w:lang w:val="en-US"/>
         </w:rPr>
-        <w:t>.</w:t>
-      </w:r>
+      </w:pPr>
+    </w:p>
+    <w:p>
+      <w:pPr>
+        <w:rPr>
+          <w:lang w:val="en-US"/>
+        </w:rPr>
+      </w:pPr>
+    </w:p>
+    <w:p>
+      <w:pPr>
+        <w:rPr>
+          <w:lang w:val="en-US"/>
+        </w:rPr>
+      </w:pPr>
+    </w:p>
+    <w:p>
+      <w:pPr>
+        <w:rPr>
+          <w:lang w:val="en-US"/>
+        </w:rPr>
+      </w:pPr>
+    </w:p>
+    <w:p>
+      <w:pPr>
+        <w:rPr>
+          <w:lang w:val="en-US"/>
+        </w:rPr>
+      </w:pPr>
+    </w:p>
+    <w:p>
+      <w:pPr>
+        <w:rPr>
+          <w:lang w:val="en-US"/>
+        </w:rPr>
+      </w:pPr>
+    </w:p>
+    <w:p>
+      <w:pPr>
+        <w:rPr>
+          <w:lang w:val="en-US"/>
+        </w:rPr>
+      </w:pPr>
     </w:p>
     <w:p>
       <w:pPr>
@@ -15986,6 +16088,7 @@
           <w:szCs w:val="40"/>
           <w:lang w:val="en-US"/>
         </w:rPr>
+        <w:lastRenderedPageBreak/>
         <w:t>Implementation PHASE-</w:t>
       </w:r>
       <w:r>
@@ -16010,16 +16113,40 @@
         <w:rPr>
           <w:lang w:val="en-US"/>
         </w:rPr>
-        <w:t>Implementing 01 (</w:t>
-      </w:r>
-      <w:r>
-        <w:t>Partial</w:t>
+        <w:t xml:space="preserve">Implementing 07. </w:t>
+      </w:r>
+      <w:r>
+        <w:t>Search for a customer by account number or name</w:t>
       </w:r>
       <w:r>
         <w:rPr>
           <w:lang w:val="en-US"/>
         </w:rPr>
-        <w:t xml:space="preserve">), 11 (Full), </w:t>
+        <w:t>, we are considering username as account number that is unique parameter for each customer and we think a customer can’t view other customer valuable information so we moved this feature in admin panel. Also</w:t>
+      </w:r>
+      <w:r>
+        <w:rPr>
+          <w:lang w:val="en-US"/>
+        </w:rPr>
+        <w:t>,</w:t>
+      </w:r>
+      <w:r>
+        <w:rPr>
+          <w:lang w:val="en-US"/>
+        </w:rPr>
+        <w:t xml:space="preserve"> we have </w:t>
+      </w:r>
+      <w:r>
+        <w:rPr>
+          <w:lang w:val="en-US"/>
+        </w:rPr>
+        <w:t>made</w:t>
+      </w:r>
+      <w:r>
+        <w:rPr>
+          <w:lang w:val="en-US"/>
+        </w:rPr>
+        <w:t xml:space="preserve"> some changed in customer class and create new class user and admin to extend admin functionality in our application. </w:t>
       </w:r>
     </w:p>
     <w:p>
@@ -16028,6 +16155,339 @@
           <w:lang w:val="en-US"/>
         </w:rPr>
       </w:pPr>
+    </w:p>
+    <w:p>
+      <w:pPr>
+        <w:rPr>
+          <w:rFonts w:eastAsia="Times New Roman" w:cstheme="minorHAnsi"/>
+          <w:b/>
+          <w:bCs/>
+          <w:color w:val="000000" w:themeColor="text1"/>
+          <w:sz w:val="28"/>
+          <w:szCs w:val="28"/>
+          <w:lang w:val="en-US" w:eastAsia="en-GB"/>
+        </w:rPr>
+      </w:pPr>
+      <w:r>
+        <w:rPr>
+          <w:rFonts w:eastAsia="Times New Roman" w:cstheme="minorHAnsi"/>
+          <w:b/>
+          <w:bCs/>
+          <w:color w:val="000000" w:themeColor="text1"/>
+          <w:sz w:val="28"/>
+          <w:szCs w:val="28"/>
+          <w:lang w:val="en-US" w:eastAsia="en-GB"/>
+        </w:rPr>
+        <w:t xml:space="preserve">BLACK BOX TESTING OF </w:t>
+      </w:r>
+      <w:r>
+        <w:rPr>
+          <w:rFonts w:eastAsia="Times New Roman" w:cstheme="minorHAnsi"/>
+          <w:b/>
+          <w:bCs/>
+          <w:color w:val="000000" w:themeColor="text1"/>
+          <w:sz w:val="28"/>
+          <w:szCs w:val="28"/>
+          <w:lang w:val="en-US" w:eastAsia="en-GB"/>
+        </w:rPr>
+        <w:t>ADMIN &amp; SEARCH</w:t>
+      </w:r>
+    </w:p>
+    <w:p>
+      <w:pPr>
+        <w:rPr>
+          <w:lang w:val="en-US"/>
+        </w:rPr>
+      </w:pPr>
+      <w:r>
+        <w:rPr>
+          <w:noProof/>
+          <w:lang w:val="en-US"/>
+        </w:rPr>
+        <w:drawing>
+          <wp:inline distT="0" distB="0" distL="0" distR="0" wp14:anchorId="1C8BAC9E" wp14:editId="701F2399">
+            <wp:extent cx="2187331" cy="1916265"/>
+            <wp:effectExtent l="0" t="0" r="0" b="1905"/>
+            <wp:docPr id="8" name="Picture 8"/>
+            <wp:cNvGraphicFramePr>
+              <a:graphicFrameLocks xmlns:a="http://schemas.openxmlformats.org/drawingml/2006/main" noChangeAspect="1"/>
+            </wp:cNvGraphicFramePr>
+            <a:graphic xmlns:a="http://schemas.openxmlformats.org/drawingml/2006/main">
+              <a:graphicData uri="http://schemas.openxmlformats.org/drawingml/2006/picture">
+                <pic:pic xmlns:pic="http://schemas.openxmlformats.org/drawingml/2006/picture">
+                  <pic:nvPicPr>
+                    <pic:cNvPr id="8" name="Picture 8"/>
+                    <pic:cNvPicPr/>
+                  </pic:nvPicPr>
+                  <pic:blipFill>
+                    <a:blip r:embed="rId13" cstate="print">
+                      <a:extLst>
+                        <a:ext uri="{28A0092B-C50C-407E-A947-70E740481C1C}">
+                          <a14:useLocalDpi xmlns:a14="http://schemas.microsoft.com/office/drawing/2010/main" val="0"/>
+                        </a:ext>
+                      </a:extLst>
+                    </a:blip>
+                    <a:stretch>
+                      <a:fillRect/>
+                    </a:stretch>
+                  </pic:blipFill>
+                  <pic:spPr>
+                    <a:xfrm>
+                      <a:off x="0" y="0"/>
+                      <a:ext cx="2217691" cy="1942863"/>
+                    </a:xfrm>
+                    <a:prstGeom prst="rect">
+                      <a:avLst/>
+                    </a:prstGeom>
+                  </pic:spPr>
+                </pic:pic>
+              </a:graphicData>
+            </a:graphic>
+          </wp:inline>
+        </w:drawing>
+      </w:r>
+      <w:r>
+        <w:rPr>
+          <w:noProof/>
+          <w:lang w:val="en-US"/>
+        </w:rPr>
+        <w:drawing>
+          <wp:inline distT="0" distB="0" distL="0" distR="0" wp14:anchorId="2D41AC40" wp14:editId="597D1071">
+            <wp:extent cx="2172875" cy="1916265"/>
+            <wp:effectExtent l="0" t="0" r="0" b="1905"/>
+            <wp:docPr id="9" name="Picture 9"/>
+            <wp:cNvGraphicFramePr>
+              <a:graphicFrameLocks xmlns:a="http://schemas.openxmlformats.org/drawingml/2006/main" noChangeAspect="1"/>
+            </wp:cNvGraphicFramePr>
+            <a:graphic xmlns:a="http://schemas.openxmlformats.org/drawingml/2006/main">
+              <a:graphicData uri="http://schemas.openxmlformats.org/drawingml/2006/picture">
+                <pic:pic xmlns:pic="http://schemas.openxmlformats.org/drawingml/2006/picture">
+                  <pic:nvPicPr>
+                    <pic:cNvPr id="9" name="Picture 9"/>
+                    <pic:cNvPicPr/>
+                  </pic:nvPicPr>
+                  <pic:blipFill>
+                    <a:blip r:embed="rId14" cstate="print">
+                      <a:extLst>
+                        <a:ext uri="{28A0092B-C50C-407E-A947-70E740481C1C}">
+                          <a14:useLocalDpi xmlns:a14="http://schemas.microsoft.com/office/drawing/2010/main" val="0"/>
+                        </a:ext>
+                      </a:extLst>
+                    </a:blip>
+                    <a:stretch>
+                      <a:fillRect/>
+                    </a:stretch>
+                  </pic:blipFill>
+                  <pic:spPr>
+                    <a:xfrm>
+                      <a:off x="0" y="0"/>
+                      <a:ext cx="2191451" cy="1932647"/>
+                    </a:xfrm>
+                    <a:prstGeom prst="rect">
+                      <a:avLst/>
+                    </a:prstGeom>
+                  </pic:spPr>
+                </pic:pic>
+              </a:graphicData>
+            </a:graphic>
+          </wp:inline>
+        </w:drawing>
+      </w:r>
+      <w:r>
+        <w:rPr>
+          <w:noProof/>
+          <w:lang w:val="en-US"/>
+        </w:rPr>
+        <w:drawing>
+          <wp:inline distT="0" distB="0" distL="0" distR="0" wp14:anchorId="101AF942" wp14:editId="7F30E2EC">
+            <wp:extent cx="2179442" cy="1908313"/>
+            <wp:effectExtent l="0" t="0" r="5080" b="0"/>
+            <wp:docPr id="10" name="Picture 10"/>
+            <wp:cNvGraphicFramePr>
+              <a:graphicFrameLocks xmlns:a="http://schemas.openxmlformats.org/drawingml/2006/main" noChangeAspect="1"/>
+            </wp:cNvGraphicFramePr>
+            <a:graphic xmlns:a="http://schemas.openxmlformats.org/drawingml/2006/main">
+              <a:graphicData uri="http://schemas.openxmlformats.org/drawingml/2006/picture">
+                <pic:pic xmlns:pic="http://schemas.openxmlformats.org/drawingml/2006/picture">
+                  <pic:nvPicPr>
+                    <pic:cNvPr id="10" name="Picture 10"/>
+                    <pic:cNvPicPr/>
+                  </pic:nvPicPr>
+                  <pic:blipFill>
+                    <a:blip r:embed="rId15" cstate="print">
+                      <a:extLst>
+                        <a:ext uri="{28A0092B-C50C-407E-A947-70E740481C1C}">
+                          <a14:useLocalDpi xmlns:a14="http://schemas.microsoft.com/office/drawing/2010/main" val="0"/>
+                        </a:ext>
+                      </a:extLst>
+                    </a:blip>
+                    <a:stretch>
+                      <a:fillRect/>
+                    </a:stretch>
+                  </pic:blipFill>
+                  <pic:spPr>
+                    <a:xfrm>
+                      <a:off x="0" y="0"/>
+                      <a:ext cx="2188647" cy="1916373"/>
+                    </a:xfrm>
+                    <a:prstGeom prst="rect">
+                      <a:avLst/>
+                    </a:prstGeom>
+                  </pic:spPr>
+                </pic:pic>
+              </a:graphicData>
+            </a:graphic>
+          </wp:inline>
+        </w:drawing>
+      </w:r>
+    </w:p>
+    <w:p>
+      <w:pPr>
+        <w:rPr>
+          <w:lang w:val="en-US"/>
+        </w:rPr>
+      </w:pPr>
+      <w:r>
+        <w:rPr>
+          <w:noProof/>
+          <w:lang w:val="en-US"/>
+        </w:rPr>
+        <w:drawing>
+          <wp:inline distT="0" distB="0" distL="0" distR="0" wp14:anchorId="2ADB0894" wp14:editId="2071828E">
+            <wp:extent cx="2178348" cy="1924215"/>
+            <wp:effectExtent l="0" t="0" r="6350" b="0"/>
+            <wp:docPr id="11" name="Picture 11"/>
+            <wp:cNvGraphicFramePr>
+              <a:graphicFrameLocks xmlns:a="http://schemas.openxmlformats.org/drawingml/2006/main" noChangeAspect="1"/>
+            </wp:cNvGraphicFramePr>
+            <a:graphic xmlns:a="http://schemas.openxmlformats.org/drawingml/2006/main">
+              <a:graphicData uri="http://schemas.openxmlformats.org/drawingml/2006/picture">
+                <pic:pic xmlns:pic="http://schemas.openxmlformats.org/drawingml/2006/picture">
+                  <pic:nvPicPr>
+                    <pic:cNvPr id="11" name="Picture 11"/>
+                    <pic:cNvPicPr/>
+                  </pic:nvPicPr>
+                  <pic:blipFill>
+                    <a:blip r:embed="rId16" cstate="print">
+                      <a:extLst>
+                        <a:ext uri="{28A0092B-C50C-407E-A947-70E740481C1C}">
+                          <a14:useLocalDpi xmlns:a14="http://schemas.microsoft.com/office/drawing/2010/main" val="0"/>
+                        </a:ext>
+                      </a:extLst>
+                    </a:blip>
+                    <a:stretch>
+                      <a:fillRect/>
+                    </a:stretch>
+                  </pic:blipFill>
+                  <pic:spPr>
+                    <a:xfrm>
+                      <a:off x="0" y="0"/>
+                      <a:ext cx="2198100" cy="1941662"/>
+                    </a:xfrm>
+                    <a:prstGeom prst="rect">
+                      <a:avLst/>
+                    </a:prstGeom>
+                  </pic:spPr>
+                </pic:pic>
+              </a:graphicData>
+            </a:graphic>
+          </wp:inline>
+        </w:drawing>
+      </w:r>
+      <w:r>
+        <w:rPr>
+          <w:noProof/>
+          <w:lang w:val="en-US"/>
+        </w:rPr>
+        <w:drawing>
+          <wp:inline distT="0" distB="0" distL="0" distR="0" wp14:anchorId="01807AB3" wp14:editId="440102ED">
+            <wp:extent cx="2187351" cy="1932167"/>
+            <wp:effectExtent l="0" t="0" r="0" b="0"/>
+            <wp:docPr id="12" name="Picture 12"/>
+            <wp:cNvGraphicFramePr>
+              <a:graphicFrameLocks xmlns:a="http://schemas.openxmlformats.org/drawingml/2006/main" noChangeAspect="1"/>
+            </wp:cNvGraphicFramePr>
+            <a:graphic xmlns:a="http://schemas.openxmlformats.org/drawingml/2006/main">
+              <a:graphicData uri="http://schemas.openxmlformats.org/drawingml/2006/picture">
+                <pic:pic xmlns:pic="http://schemas.openxmlformats.org/drawingml/2006/picture">
+                  <pic:nvPicPr>
+                    <pic:cNvPr id="12" name="Picture 12"/>
+                    <pic:cNvPicPr/>
+                  </pic:nvPicPr>
+                  <pic:blipFill>
+                    <a:blip r:embed="rId17" cstate="print">
+                      <a:extLst>
+                        <a:ext uri="{28A0092B-C50C-407E-A947-70E740481C1C}">
+                          <a14:useLocalDpi xmlns:a14="http://schemas.microsoft.com/office/drawing/2010/main" val="0"/>
+                        </a:ext>
+                      </a:extLst>
+                    </a:blip>
+                    <a:stretch>
+                      <a:fillRect/>
+                    </a:stretch>
+                  </pic:blipFill>
+                  <pic:spPr>
+                    <a:xfrm>
+                      <a:off x="0" y="0"/>
+                      <a:ext cx="2207963" cy="1950375"/>
+                    </a:xfrm>
+                    <a:prstGeom prst="rect">
+                      <a:avLst/>
+                    </a:prstGeom>
+                  </pic:spPr>
+                </pic:pic>
+              </a:graphicData>
+            </a:graphic>
+          </wp:inline>
+        </w:drawing>
+      </w:r>
+      <w:r>
+        <w:rPr>
+          <w:noProof/>
+          <w:lang w:val="en-US"/>
+        </w:rPr>
+        <w:drawing>
+          <wp:inline distT="0" distB="0" distL="0" distR="0" wp14:anchorId="7939CF89" wp14:editId="0EAF1923">
+            <wp:extent cx="2171368" cy="1913899"/>
+            <wp:effectExtent l="0" t="0" r="635" b="3810"/>
+            <wp:docPr id="13" name="Picture 13"/>
+            <wp:cNvGraphicFramePr>
+              <a:graphicFrameLocks xmlns:a="http://schemas.openxmlformats.org/drawingml/2006/main" noChangeAspect="1"/>
+            </wp:cNvGraphicFramePr>
+            <a:graphic xmlns:a="http://schemas.openxmlformats.org/drawingml/2006/main">
+              <a:graphicData uri="http://schemas.openxmlformats.org/drawingml/2006/picture">
+                <pic:pic xmlns:pic="http://schemas.openxmlformats.org/drawingml/2006/picture">
+                  <pic:nvPicPr>
+                    <pic:cNvPr id="13" name="Picture 13"/>
+                    <pic:cNvPicPr/>
+                  </pic:nvPicPr>
+                  <pic:blipFill>
+                    <a:blip r:embed="rId18" cstate="print">
+                      <a:extLst>
+                        <a:ext uri="{28A0092B-C50C-407E-A947-70E740481C1C}">
+                          <a14:useLocalDpi xmlns:a14="http://schemas.microsoft.com/office/drawing/2010/main" val="0"/>
+                        </a:ext>
+                      </a:extLst>
+                    </a:blip>
+                    <a:stretch>
+                      <a:fillRect/>
+                    </a:stretch>
+                  </pic:blipFill>
+                  <pic:spPr>
+                    <a:xfrm>
+                      <a:off x="0" y="0"/>
+                      <a:ext cx="2183504" cy="1924596"/>
+                    </a:xfrm>
+                    <a:prstGeom prst="rect">
+                      <a:avLst/>
+                    </a:prstGeom>
+                  </pic:spPr>
+                </pic:pic>
+              </a:graphicData>
+            </a:graphic>
+          </wp:inline>
+        </w:drawing>
+      </w:r>
     </w:p>
     <w:sectPr>
       <w:pgSz w:w="11906" w:h="16838"/>

</xml_diff>